<commit_message>
Added user test for HTML and JS, also amended syntax from 'var' to 'let' on all pages. Also started migrating JS to external page
</commit_message>
<xml_diff>
--- a/FYP_Report.docx
+++ b/FYP_Report.docx
@@ -1,6 +1,6 @@
 
 <file path=word/document.xml><?xml version="1.0" encoding="utf-8"?>
-<w:document xmlns:wpc="http://schemas.microsoft.com/office/word/2010/wordprocessingCanvas" xmlns:cx="http://schemas.microsoft.com/office/drawing/2014/chartex" xmlns:cx1="http://schemas.microsoft.com/office/drawing/2015/9/8/chartex" xmlns:cx2="http://schemas.microsoft.com/office/drawing/2015/10/21/chartex" xmlns:cx3="http://schemas.microsoft.com/office/drawing/2016/5/9/chartex" xmlns:cx4="http://schemas.microsoft.com/office/drawing/2016/5/10/chartex" xmlns:cx5="http://schemas.microsoft.com/office/drawing/2016/5/11/chartex" xmlns:cx6="http://schemas.microsoft.com/office/drawing/2016/5/12/chartex" xmlns:cx7="http://schemas.microsoft.com/office/drawing/2016/5/13/chartex" xmlns:cx8="http://schemas.microsoft.com/office/drawing/2016/5/14/chartex" xmlns:mc="http://schemas.openxmlformats.org/markup-compatibility/2006" xmlns:aink="http://schemas.microsoft.com/office/drawing/2016/ink" xmlns:am3d="http://schemas.microsoft.com/office/drawing/2017/model3d" xmlns:o="urn:schemas-microsoft-com:office:office" xmlns:r="http://schemas.openxmlformats.org/officeDocument/2006/relationships" xmlns:m="http://schemas.openxmlformats.org/officeDocument/2006/math" xmlns:v="urn:schemas-microsoft-com:vml" xmlns:wp14="http://schemas.microsoft.com/office/word/2010/wordprocessingDrawing" xmlns:wp="http://schemas.openxmlformats.org/drawingml/2006/wordprocessingDrawing" xmlns:w10="urn:schemas-microsoft-com:office:word" xmlns:w="http://schemas.openxmlformats.org/wordprocessingml/2006/main" xmlns:w14="http://schemas.microsoft.com/office/word/2010/wordml" xmlns:w15="http://schemas.microsoft.com/office/word/2012/wordml" xmlns:w16cid="http://schemas.microsoft.com/office/word/2016/wordml/cid" xmlns:w16se="http://schemas.microsoft.com/office/word/2015/wordml/symex" xmlns:wpg="http://schemas.microsoft.com/office/word/2010/wordprocessingGroup" xmlns:wpi="http://schemas.microsoft.com/office/word/2010/wordprocessingInk" xmlns:wne="http://schemas.microsoft.com/office/word/2006/wordml" xmlns:wps="http://schemas.microsoft.com/office/word/2010/wordprocessingShape" mc:Ignorable="w14 w15 w16se w16cid wp14">
+<w:document xmlns:wpc="http://schemas.microsoft.com/office/word/2010/wordprocessingCanvas" xmlns:cx="http://schemas.microsoft.com/office/drawing/2014/chartex" xmlns:cx1="http://schemas.microsoft.com/office/drawing/2015/9/8/chartex" xmlns:cx2="http://schemas.microsoft.com/office/drawing/2015/10/21/chartex" xmlns:cx3="http://schemas.microsoft.com/office/drawing/2016/5/9/chartex" xmlns:cx4="http://schemas.microsoft.com/office/drawing/2016/5/10/chartex" xmlns:cx5="http://schemas.microsoft.com/office/drawing/2016/5/11/chartex" xmlns:cx6="http://schemas.microsoft.com/office/drawing/2016/5/12/chartex" xmlns:cx7="http://schemas.microsoft.com/office/drawing/2016/5/13/chartex" xmlns:cx8="http://schemas.microsoft.com/office/drawing/2016/5/14/chartex" xmlns:mc="http://schemas.openxmlformats.org/markup-compatibility/2006" xmlns:aink="http://schemas.microsoft.com/office/drawing/2016/ink" xmlns:am3d="http://schemas.microsoft.com/office/drawing/2017/model3d" xmlns:o="urn:schemas-microsoft-com:office:office" xmlns:r="http://schemas.openxmlformats.org/officeDocument/2006/relationships" xmlns:m="http://schemas.openxmlformats.org/officeDocument/2006/math" xmlns:v="urn:schemas-microsoft-com:vml" xmlns:wp14="http://schemas.microsoft.com/office/word/2010/wordprocessingDrawing" xmlns:wp="http://schemas.openxmlformats.org/drawingml/2006/wordprocessingDrawing" xmlns:w10="urn:schemas-microsoft-com:office:word" xmlns:w="http://schemas.openxmlformats.org/wordprocessingml/2006/main" xmlns:w14="http://schemas.microsoft.com/office/word/2010/wordml" xmlns:w15="http://schemas.microsoft.com/office/word/2012/wordml" xmlns:w16cex="http://schemas.microsoft.com/office/word/2018/wordml/cex" xmlns:w16cid="http://schemas.microsoft.com/office/word/2016/wordml/cid" xmlns:w16="http://schemas.microsoft.com/office/word/2018/wordml" xmlns:w16se="http://schemas.microsoft.com/office/word/2015/wordml/symex" xmlns:wpg="http://schemas.microsoft.com/office/word/2010/wordprocessingGroup" xmlns:wpi="http://schemas.microsoft.com/office/word/2010/wordprocessingInk" xmlns:wne="http://schemas.microsoft.com/office/word/2006/wordml" xmlns:wps="http://schemas.microsoft.com/office/word/2010/wordprocessingShape" mc:Ignorable="w14 w15 w16se w16cid w16 w16cex wp14">
   <w:body>
     <w:sdt>
       <w:sdtPr>
@@ -697,11 +697,19 @@
                                       <w:rStyle w:val="IntenseReference"/>
                                     </w:rPr>
                                   </w:pPr>
+                                  <w:proofErr w:type="spellStart"/>
                                   <w:r>
                                     <w:rPr>
                                       <w:rStyle w:val="IntenseReference"/>
                                     </w:rPr>
-                                    <w:t>Bsc (Hons) Computing</w:t>
+                                    <w:t>Bsc</w:t>
+                                  </w:r>
+                                  <w:proofErr w:type="spellEnd"/>
+                                  <w:r>
+                                    <w:rPr>
+                                      <w:rStyle w:val="IntenseReference"/>
+                                    </w:rPr>
+                                    <w:t xml:space="preserve"> (Hons) Computing</w:t>
                                   </w:r>
                                 </w:p>
                                 <w:p>
@@ -867,11 +875,19 @@
                                 <w:rStyle w:val="IntenseReference"/>
                               </w:rPr>
                             </w:pPr>
+                            <w:proofErr w:type="spellStart"/>
                             <w:r>
                               <w:rPr>
                                 <w:rStyle w:val="IntenseReference"/>
                               </w:rPr>
-                              <w:t>Bsc (Hons) Computing</w:t>
+                              <w:t>Bsc</w:t>
+                            </w:r>
+                            <w:proofErr w:type="spellEnd"/>
+                            <w:r>
+                              <w:rPr>
+                                <w:rStyle w:val="IntenseReference"/>
+                              </w:rPr>
+                              <w:t xml:space="preserve"> (Hons) Computing</w:t>
                             </w:r>
                           </w:p>
                           <w:p>
@@ -2115,7 +2131,15 @@
     </w:p>
     <w:p>
       <w:r>
-        <w:t xml:space="preserve">It is more common then not to think that coding and programming are very difficult fields to get into with many of </w:t>
+        <w:t xml:space="preserve">It is more common </w:t>
+      </w:r>
+      <w:proofErr w:type="spellStart"/>
+      <w:r>
+        <w:t>then</w:t>
+      </w:r>
+      <w:proofErr w:type="spellEnd"/>
+      <w:r>
+        <w:t xml:space="preserve"> not to think that coding and programming are very difficult fields to get into with many of </w:t>
       </w:r>
       <w:r>
         <w:rPr>
@@ -2146,7 +2170,15 @@
         <w:t xml:space="preserve"> </w:t>
       </w:r>
       <w:r>
-        <w:t xml:space="preserve">believing that these elements of computing are the hardest. Therefore, CoJo was designed and the building blocks to provide a platform that’ll help change these opinions started to be constructed. </w:t>
+        <w:t xml:space="preserve">believing that these elements of computing are the hardest. Therefore, CoJo was designed and the building blocks to provide a platform </w:t>
+      </w:r>
+      <w:proofErr w:type="gramStart"/>
+      <w:r>
+        <w:t>that’ll</w:t>
+      </w:r>
+      <w:proofErr w:type="gramEnd"/>
+      <w:r>
+        <w:t xml:space="preserve"> help change these opinions started to be constructed. </w:t>
       </w:r>
     </w:p>
     <w:p>
@@ -2187,7 +2219,23 @@
     </w:p>
     <w:p>
       <w:r>
-        <w:t xml:space="preserve">As more and more people migrate into the world of computing through more and more companies relying on computers to carryout their day to day jobs and certain life styles, companies are half-expecting new employees to have at least a basic concept of what programming is and so IT is being taught at a higher standard earlier in schools then it has been less then 10 years ago! This statistic as well from personal experience led to my decision to create CoJo and provide a free to use application that’ll be able to teach and evolve the mind of an individual so that they can tell their future employer or start their own business with </w:t>
+        <w:t xml:space="preserve">As more and more people migrate into the world of computing through more and more companies relying on computers to </w:t>
+      </w:r>
+      <w:proofErr w:type="spellStart"/>
+      <w:r>
+        <w:t>carryout</w:t>
+      </w:r>
+      <w:proofErr w:type="spellEnd"/>
+      <w:r>
+        <w:t xml:space="preserve"> their day to day jobs and certain life styles, companies are half-expecting new employees to have at least a basic concept of what programming is and so IT is being taught at a higher standard earlier in schools then it has been less </w:t>
+      </w:r>
+      <w:proofErr w:type="spellStart"/>
+      <w:r>
+        <w:t>then</w:t>
+      </w:r>
+      <w:proofErr w:type="spellEnd"/>
+      <w:r>
+        <w:t xml:space="preserve"> 10 years ago! This statistic as well from personal experience led to my decision to create CoJo and provide a free to use application that’ll be able to teach and evolve the mind of an individual so that they can tell their future employer or start their own business with </w:t>
       </w:r>
       <w:r>
         <w:t>a solid knowledge in programming</w:t>
@@ -2356,10 +2404,28 @@
         <w:t xml:space="preserve">The application </w:t>
       </w:r>
       <w:r>
-        <w:t xml:space="preserve">has the aim to </w:t>
-      </w:r>
-      <w:r>
-        <w:t>provide a platform for learning, therefore the first step I have take to achieve this goal is to</w:t>
+        <w:t>ha</w:t>
+      </w:r>
+      <w:r>
+        <w:t>d</w:t>
+      </w:r>
+      <w:r>
+        <w:t xml:space="preserve"> the aim to </w:t>
+      </w:r>
+      <w:r>
+        <w:t>provide a platform for learning, therefore the first step I h</w:t>
+      </w:r>
+      <w:r>
+        <w:t>ad to</w:t>
+      </w:r>
+      <w:r>
+        <w:t xml:space="preserve"> take to achieve this goal </w:t>
+      </w:r>
+      <w:r>
+        <w:t>wa</w:t>
+      </w:r>
+      <w:r>
+        <w:t>s to</w:t>
       </w:r>
       <w:r>
         <w:t xml:space="preserve"> focus on a user account driven approach which in turn will give the user a personal </w:t>
@@ -2380,10 +2446,18 @@
         <w:t xml:space="preserve">for the </w:t>
       </w:r>
       <w:r>
-        <w:t>application,</w:t>
-      </w:r>
-      <w:r>
-        <w:t xml:space="preserve"> but this doesn’t mean the user has to be signed into the application to benefit from it</w:t>
+        <w:t>application but</w:t>
+      </w:r>
+      <w:r>
+        <w:t xml:space="preserve"> </w:t>
+      </w:r>
+      <w:proofErr w:type="gramStart"/>
+      <w:r>
+        <w:t>doesn’t</w:t>
+      </w:r>
+      <w:proofErr w:type="gramEnd"/>
+      <w:r>
+        <w:t xml:space="preserve"> mean the user has to be signed into the application to benefit from it</w:t>
       </w:r>
       <w:r>
         <w:t xml:space="preserve">. </w:t>
@@ -2423,7 +2497,13 @@
     </w:p>
     <w:p>
       <w:r>
-        <w:t xml:space="preserve">I will then start creating some basic UML diagrams to get an idea for what needs to go into my database and this will then aid me for the future so I don’t need to try and add </w:t>
+        <w:t>I</w:t>
+      </w:r>
+      <w:r>
+        <w:t xml:space="preserve"> would</w:t>
+      </w:r>
+      <w:r>
+        <w:t xml:space="preserve"> then start creating some basic UML diagrams to get an idea for what needs to go into my database and this will then aid me for the future so I don’t need to try and add </w:t>
       </w:r>
       <w:r>
         <w:t xml:space="preserve">a lot </w:t>
@@ -2436,41 +2516,6 @@
       </w:r>
       <w:r>
         <w:t>due to the database probably expanding as the projects lifecycle continues.</w:t>
-      </w:r>
-    </w:p>
-    <w:p>
-      <w:r>
-        <w:t>After this</w:t>
-      </w:r>
-      <w:r>
-        <w:t xml:space="preserve"> I then create some basic ASP.NET </w:t>
-      </w:r>
-      <w:r>
-        <w:t xml:space="preserve">MVC </w:t>
-      </w:r>
-      <w:r>
-        <w:t xml:space="preserve">files within my Visual Studio </w:t>
-      </w:r>
-      <w:r>
-        <w:t xml:space="preserve">environment which helps to start give me a basis to work the rest of my application from. </w:t>
-      </w:r>
-      <w:r>
-        <w:t xml:space="preserve">These pages are left as they are for now just so I know </w:t>
-      </w:r>
-      <w:r>
-        <w:t xml:space="preserve">how many pages I am working with as this helps me plan ahead for what </w:t>
-      </w:r>
-      <w:r>
-        <w:t xml:space="preserve">should be worked on </w:t>
-      </w:r>
-      <w:r>
-        <w:t xml:space="preserve">and then produce a more </w:t>
-      </w:r>
-      <w:r>
-        <w:t>coherent sprint plan</w:t>
-      </w:r>
-      <w:r>
-        <w:t>…</w:t>
       </w:r>
     </w:p>
     <w:p/>
@@ -2505,6 +2550,47 @@
       </w:r>
     </w:p>
     <w:p>
+      <w:r>
+        <w:t xml:space="preserve">The project, as a whole, does not bare many issues legally due to there being zero profits to be gained </w:t>
+      </w:r>
+      <w:r>
+        <w:t xml:space="preserve">from the application </w:t>
+      </w:r>
+      <w:r>
+        <w:t>as well as the parameters of use are confined to purely that of the user who has a copy of the application as the application is not hosted on any 3</w:t>
+      </w:r>
+      <w:r>
+        <w:rPr>
+          <w:vertAlign w:val="superscript"/>
+        </w:rPr>
+        <w:t>rd</w:t>
+      </w:r>
+      <w:r>
+        <w:t xml:space="preserve"> party webserver. The application was also developed for a university project therefore, by following the university’s guidelines and jurisdiction, was prevented from breaching most legal policies and regulations due to project management and meetings with the project’s client on a bi-weekly basis. The only potential breach of any legal policies would have been the use of the official logos of the computer languages that were talked about and used within the application. This however, was carefully looked into and the use of the logos </w:t>
+      </w:r>
+      <w:r>
+        <w:t>complies with</w:t>
+      </w:r>
+      <w:r>
+        <w:t xml:space="preserve"> the </w:t>
+      </w:r>
+      <w:r>
+        <w:t xml:space="preserve">terms of fair use that were laid out by each of the companies that owned them as well as that of the ‘World Wide Web Consortium’ which provides some of these logos for commercial download and usage. </w:t>
+      </w:r>
+    </w:p>
+    <w:p>
+      <w:r>
+        <w:t xml:space="preserve">The application conforms with both the Data Protection Act 2018 and General Data Protection Regulation as the application database is stored locally on the device it was developed </w:t>
+      </w:r>
+      <w:r>
+        <w:t xml:space="preserve">on and the user login information has been pre-populated with test information meaning that there is no factor of user personal information from being leaked. If the user so wishes to create a new account within </w:t>
+      </w:r>
+      <w:r>
+        <w:lastRenderedPageBreak/>
+        <w:t>the application, the password they would of created is hashed with the database and so there is a level of data protection if there were to be a case of a data breach.</w:t>
+      </w:r>
+    </w:p>
+    <w:p>
       <w:pPr>
         <w:pStyle w:val="Heading2"/>
         <w:rPr>
@@ -2536,6 +2622,47 @@
       </w:r>
     </w:p>
     <w:p>
+      <w:r>
+        <w:t>As th</w:t>
+      </w:r>
+      <w:r>
+        <w:t>e</w:t>
+      </w:r>
+      <w:r>
+        <w:t xml:space="preserve"> project</w:t>
+      </w:r>
+      <w:r>
+        <w:t xml:space="preserve"> aim</w:t>
+      </w:r>
+      <w:r>
+        <w:t xml:space="preserve"> is to produce a web application</w:t>
+      </w:r>
+      <w:r>
+        <w:t xml:space="preserve"> for computer science students</w:t>
+      </w:r>
+      <w:r>
+        <w:t xml:space="preserve">, there are a few implications that come with its development in the terms of social interactions and adapting the application to make it as user-friendly as possible. </w:t>
+      </w:r>
+    </w:p>
+    <w:p>
+      <w:r>
+        <w:t xml:space="preserve">Firstly, the application needs to be accessible to as many users as possible therefore the application needs to be modified as to accommodate for these users. This can be done in a variety of ways </w:t>
+      </w:r>
+      <w:r>
+        <w:t xml:space="preserve">such as the use of accessibility tools or by developing the application in a way that means any user can use the application without running into any complications that may cause them </w:t>
+      </w:r>
+      <w:r>
+        <w:t xml:space="preserve">distrust in the application such as personal data leakage or in that of using the application can make the user feel less confident in themselves. This issue has been minimised by using more clearly labelled elements within the application as well as by using a design layout which stays </w:t>
+      </w:r>
+      <w:r>
+        <w:t>consistent</w:t>
+      </w:r>
+      <w:r>
+        <w:t xml:space="preserve"> throughout the application as this way of learning aids those who find </w:t>
+      </w:r>
+    </w:p>
+    <w:p/>
+    <w:p>
       <w:pPr>
         <w:pStyle w:val="Heading2"/>
         <w:rPr>
@@ -2604,111 +2731,170 @@
       </w:pPr>
       <w:bookmarkStart w:id="16" w:name="_Toc35182382"/>
       <w:r>
+        <w:t>Project Management</w:t>
+      </w:r>
+      <w:bookmarkEnd w:id="16"/>
+    </w:p>
+    <w:p>
+      <w:r>
+        <w:t xml:space="preserve">I have then planned out Sprints as the project is being developed within an Agile Methodology and so the use of Sprints helps me to manage every </w:t>
+      </w:r>
+      <w:r>
+        <w:t xml:space="preserve">iteration and helps to keep track of what parts of the </w:t>
+      </w:r>
+      <w:r>
+        <w:t xml:space="preserve">application I need to work on first or which parts I can </w:t>
+      </w:r>
+      <w:r>
+        <w:t>work on later.</w:t>
+      </w:r>
+      <w:r>
+        <w:t xml:space="preserve"> </w:t>
+      </w:r>
+    </w:p>
+    <w:p>
+      <w:r>
+        <w:t xml:space="preserve">I have also been tracking my progress throughout the project using a Trello Board to show what aspects I need to work on as well as the current objectives I am working on. </w:t>
+      </w:r>
+      <w:r>
+        <w:t>All</w:t>
+      </w:r>
+      <w:r>
+        <w:t xml:space="preserve"> the tasks and documents I need to produce are also logged within my Trello board which, when they are created, then become </w:t>
+      </w:r>
+      <w:r>
+        <w:t>a part of my GitHub repository for version control of my project.</w:t>
+      </w:r>
+    </w:p>
+    <w:p>
+      <w:r>
+        <w:t xml:space="preserve">I have also produced a Risk Management document which details what aspects of my project I felt needed to be focused on as they can potentially set my project back if they are not considered and then counter-measures put into place.  </w:t>
+      </w:r>
+    </w:p>
+    <w:p/>
+    <w:p>
+      <w:pPr>
+        <w:pStyle w:val="Heading1"/>
+      </w:pPr>
+      <w:bookmarkStart w:id="17" w:name="_Toc35182383"/>
+      <w:r>
+        <w:t>Stages of project lifecycle – weekly reports / create a journal which entails all modifications and change to the project as and when they are committed / made.</w:t>
+      </w:r>
+      <w:bookmarkEnd w:id="17"/>
+    </w:p>
+    <w:p/>
+    <w:p>
+      <w:pPr>
+        <w:pStyle w:val="Heading1"/>
+      </w:pPr>
+      <w:bookmarkStart w:id="18" w:name="_Toc35182384"/>
+      <w:r>
         <w:lastRenderedPageBreak/>
-        <w:t>Project Management</w:t>
-      </w:r>
-      <w:bookmarkEnd w:id="16"/>
-    </w:p>
-    <w:p>
-      <w:r>
-        <w:t xml:space="preserve">I have then planned out Sprints as the project is being developed within an Agile Methodology and so the use of Sprints helps me to manage every </w:t>
-      </w:r>
-      <w:r>
-        <w:t xml:space="preserve">iteration and helps to keep track of what parts of the </w:t>
-      </w:r>
-      <w:r>
-        <w:t xml:space="preserve">application I need to work on first or which parts I can </w:t>
-      </w:r>
-      <w:r>
-        <w:t>work on later.</w:t>
-      </w:r>
-      <w:r>
-        <w:t xml:space="preserve"> </w:t>
-      </w:r>
-    </w:p>
-    <w:p>
-      <w:r>
-        <w:t xml:space="preserve">I have also been tracking my progress throughout the project using a Trello Board to show what aspects I need to work on as well as the current objectives I am working on. </w:t>
-      </w:r>
-      <w:r>
-        <w:t>All</w:t>
-      </w:r>
-      <w:r>
-        <w:t xml:space="preserve"> the tasks and documents I need to produce are also logged within my Trello board which, when they are created, then become </w:t>
-      </w:r>
-      <w:r>
-        <w:t>a part of my GitHub repository for version control of my project.</w:t>
-      </w:r>
-    </w:p>
-    <w:p>
-      <w:r>
-        <w:t>I have also produced a Risk Management document which details what aspects of my project I felt needed to be focused on as they can potentially set my project back if they are not considered and then counter-measures put into place.</w:t>
-      </w:r>
-      <w:bookmarkStart w:id="17" w:name="_GoBack"/>
-      <w:bookmarkEnd w:id="17"/>
-      <w:r>
-        <w:t xml:space="preserve">  </w:t>
-      </w:r>
+        <w:t>End-Project Report</w:t>
+      </w:r>
+      <w:bookmarkEnd w:id="18"/>
     </w:p>
     <w:p/>
     <w:p>
       <w:pPr>
         <w:pStyle w:val="Heading1"/>
       </w:pPr>
-      <w:bookmarkStart w:id="18" w:name="_Toc35182383"/>
-      <w:r>
-        <w:t>Stages of project lifecycle – weekly reports / create a journal which entails all modifications and change to the project as and when they are committed / made.</w:t>
-      </w:r>
-      <w:bookmarkEnd w:id="18"/>
+      <w:bookmarkStart w:id="19" w:name="_Toc35182385"/>
+      <w:r>
+        <w:t>Project Post-Mortem - Now the project is over</w:t>
+      </w:r>
+      <w:r>
+        <w:t>,</w:t>
+      </w:r>
+      <w:r>
+        <w:t xml:space="preserve"> reflect on what </w:t>
+      </w:r>
+      <w:proofErr w:type="gramStart"/>
+      <w:r>
+        <w:t>it’s</w:t>
+      </w:r>
+      <w:proofErr w:type="gramEnd"/>
+      <w:r>
+        <w:t xml:space="preserve"> like now, how things are now the project lifecycle is finished</w:t>
+      </w:r>
+      <w:bookmarkEnd w:id="19"/>
+    </w:p>
+    <w:p>
+      <w:r>
+        <w:t>Now that the projects lifecycle has come to an end, it is clear to say that the project could have been bigger then it was but at the same time, the project contents could have been more tightly thought about in the sense that the project’s contents are quite vast and so the content for each topic included within the application are not as detailed as they could have been. The</w:t>
+      </w:r>
+      <w:r>
+        <w:t xml:space="preserve"> project could be expanded upon further and this is something that could be considered as the application does have potential and the software’s and other similar applications currently online, don’t have the same appeal as these seems to focus more on having a broader perspective that also incorporates other companies and businesses that know of them to gain more traction on a globe scale. As a whole, the project wasn’t a complete success but neither was it a complete failure as there were elements that put the application in a light which could be adapted by other projects or applications to allow them to evolve further and be more beneficial then they already are today. </w:t>
+      </w:r>
+    </w:p>
+    <w:p>
+      <w:pPr>
+        <w:pStyle w:val="Heading1"/>
+      </w:pPr>
+      <w:bookmarkStart w:id="20" w:name="_Toc35182386"/>
+      <w:r>
+        <w:t>Conclusions</w:t>
+      </w:r>
+      <w:bookmarkEnd w:id="20"/>
+    </w:p>
+    <w:p>
+      <w:r>
+        <w:t>In conclusion…</w:t>
+      </w:r>
     </w:p>
     <w:p/>
     <w:p>
       <w:pPr>
         <w:pStyle w:val="Heading1"/>
       </w:pPr>
-      <w:bookmarkStart w:id="19" w:name="_Toc35182384"/>
-      <w:r>
-        <w:t>End-Project Report</w:t>
-      </w:r>
-      <w:bookmarkEnd w:id="19"/>
+      <w:bookmarkStart w:id="21" w:name="_Toc35182387"/>
+      <w:r>
+        <w:t>References/Bibliography</w:t>
+      </w:r>
+      <w:bookmarkEnd w:id="21"/>
     </w:p>
     <w:p/>
     <w:p>
       <w:pPr>
-        <w:pStyle w:val="Heading1"/>
-      </w:pPr>
-      <w:bookmarkStart w:id="20" w:name="_Toc35182385"/>
-      <w:r>
-        <w:t>Project Post-Mortem - Now the project is over</w:t>
-      </w:r>
-      <w:r>
-        <w:t>,</w:t>
-      </w:r>
-      <w:r>
-        <w:t xml:space="preserve"> reflect on what it’s like now, how things are now the project lifecycle is finished</w:t>
-      </w:r>
-      <w:bookmarkEnd w:id="20"/>
-    </w:p>
-    <w:p>
-      <w:pPr>
-        <w:pStyle w:val="Heading1"/>
-      </w:pPr>
-      <w:bookmarkStart w:id="21" w:name="_Toc35182386"/>
-      <w:r>
-        <w:t>Conclusions</w:t>
-      </w:r>
-      <w:bookmarkEnd w:id="21"/>
-    </w:p>
-    <w:p/>
-    <w:p>
-      <w:pPr>
-        <w:pStyle w:val="Heading1"/>
-      </w:pPr>
-      <w:bookmarkStart w:id="22" w:name="_Toc35182387"/>
-      <w:r>
-        <w:t>References/Bibliography</w:t>
-      </w:r>
-      <w:bookmarkEnd w:id="22"/>
+        <w:pStyle w:val="ListParagraph"/>
+        <w:numPr>
+          <w:ilvl w:val="0"/>
+          <w:numId w:val="2"/>
+        </w:numPr>
+      </w:pPr>
+      <w:hyperlink r:id="rId9" w:history="1">
+        <w:r>
+          <w:rPr>
+            <w:rStyle w:val="Hyperlink"/>
+          </w:rPr>
+          <w:t>https://www.quizalize.com/blog/2018/02/23/teaching-strategies/</w:t>
+        </w:r>
+      </w:hyperlink>
+    </w:p>
+    <w:p>
+      <w:pPr>
+        <w:pStyle w:val="ListParagraph"/>
+      </w:pPr>
+    </w:p>
+    <w:p>
+      <w:pPr>
+        <w:pStyle w:val="ListParagraph"/>
+        <w:numPr>
+          <w:ilvl w:val="0"/>
+          <w:numId w:val="2"/>
+        </w:numPr>
+      </w:pPr>
+      <w:r>
+        <w:t xml:space="preserve">22 April 2015, </w:t>
+      </w:r>
+      <w:hyperlink r:id="rId10" w:history="1">
+        <w:r>
+          <w:rPr>
+            <w:rStyle w:val="Hyperlink"/>
+          </w:rPr>
+          <w:t>https://www.jisc.ac.uk/guides/networking-computers-and-the-law/laws#:~:text=Computer%20Misuse%20Act%201990%20%2D%20creates,interference%20with%20computers%20and%20data&amp;text=Data%20Protection%20Act%202018%20and,any%20other%20organised%20filing%20system</w:t>
+        </w:r>
+      </w:hyperlink>
     </w:p>
     <w:p>
       <w:pPr>
@@ -2722,11 +2908,11 @@
       <w:pPr>
         <w:pStyle w:val="Heading1"/>
       </w:pPr>
-      <w:bookmarkStart w:id="23" w:name="_Toc35182388"/>
+      <w:bookmarkStart w:id="22" w:name="_Toc35182388"/>
       <w:r>
         <w:t>Appendices</w:t>
       </w:r>
-      <w:bookmarkEnd w:id="23"/>
+      <w:bookmarkEnd w:id="22"/>
     </w:p>
     <w:p>
       <w:pPr>
@@ -2746,7 +2932,7 @@
 </file>
 
 <file path=word/numbering.xml><?xml version="1.0" encoding="utf-8"?>
-<w:numbering xmlns:wpc="http://schemas.microsoft.com/office/word/2010/wordprocessingCanvas" xmlns:cx="http://schemas.microsoft.com/office/drawing/2014/chartex" xmlns:cx1="http://schemas.microsoft.com/office/drawing/2015/9/8/chartex" xmlns:cx2="http://schemas.microsoft.com/office/drawing/2015/10/21/chartex" xmlns:cx3="http://schemas.microsoft.com/office/drawing/2016/5/9/chartex" xmlns:cx4="http://schemas.microsoft.com/office/drawing/2016/5/10/chartex" xmlns:cx5="http://schemas.microsoft.com/office/drawing/2016/5/11/chartex" xmlns:cx6="http://schemas.microsoft.com/office/drawing/2016/5/12/chartex" xmlns:cx7="http://schemas.microsoft.com/office/drawing/2016/5/13/chartex" xmlns:cx8="http://schemas.microsoft.com/office/drawing/2016/5/14/chartex" xmlns:mc="http://schemas.openxmlformats.org/markup-compatibility/2006" xmlns:aink="http://schemas.microsoft.com/office/drawing/2016/ink" xmlns:am3d="http://schemas.microsoft.com/office/drawing/2017/model3d" xmlns:o="urn:schemas-microsoft-com:office:office" xmlns:r="http://schemas.openxmlformats.org/officeDocument/2006/relationships" xmlns:m="http://schemas.openxmlformats.org/officeDocument/2006/math" xmlns:v="urn:schemas-microsoft-com:vml" xmlns:wp14="http://schemas.microsoft.com/office/word/2010/wordprocessingDrawing" xmlns:wp="http://schemas.openxmlformats.org/drawingml/2006/wordprocessingDrawing" xmlns:w10="urn:schemas-microsoft-com:office:word" xmlns:w="http://schemas.openxmlformats.org/wordprocessingml/2006/main" xmlns:w14="http://schemas.microsoft.com/office/word/2010/wordml" xmlns:w15="http://schemas.microsoft.com/office/word/2012/wordml" xmlns:w16cid="http://schemas.microsoft.com/office/word/2016/wordml/cid" xmlns:w16se="http://schemas.microsoft.com/office/word/2015/wordml/symex" xmlns:wpg="http://schemas.microsoft.com/office/word/2010/wordprocessingGroup" xmlns:wpi="http://schemas.microsoft.com/office/word/2010/wordprocessingInk" xmlns:wne="http://schemas.microsoft.com/office/word/2006/wordml" xmlns:wps="http://schemas.microsoft.com/office/word/2010/wordprocessingShape" mc:Ignorable="w14 w15 w16se w16cid wp14">
+<w:numbering xmlns:wpc="http://schemas.microsoft.com/office/word/2010/wordprocessingCanvas" xmlns:cx="http://schemas.microsoft.com/office/drawing/2014/chartex" xmlns:cx1="http://schemas.microsoft.com/office/drawing/2015/9/8/chartex" xmlns:cx2="http://schemas.microsoft.com/office/drawing/2015/10/21/chartex" xmlns:cx3="http://schemas.microsoft.com/office/drawing/2016/5/9/chartex" xmlns:cx4="http://schemas.microsoft.com/office/drawing/2016/5/10/chartex" xmlns:cx5="http://schemas.microsoft.com/office/drawing/2016/5/11/chartex" xmlns:cx6="http://schemas.microsoft.com/office/drawing/2016/5/12/chartex" xmlns:cx7="http://schemas.microsoft.com/office/drawing/2016/5/13/chartex" xmlns:cx8="http://schemas.microsoft.com/office/drawing/2016/5/14/chartex" xmlns:mc="http://schemas.openxmlformats.org/markup-compatibility/2006" xmlns:aink="http://schemas.microsoft.com/office/drawing/2016/ink" xmlns:am3d="http://schemas.microsoft.com/office/drawing/2017/model3d" xmlns:o="urn:schemas-microsoft-com:office:office" xmlns:r="http://schemas.openxmlformats.org/officeDocument/2006/relationships" xmlns:m="http://schemas.openxmlformats.org/officeDocument/2006/math" xmlns:v="urn:schemas-microsoft-com:vml" xmlns:wp14="http://schemas.microsoft.com/office/word/2010/wordprocessingDrawing" xmlns:wp="http://schemas.openxmlformats.org/drawingml/2006/wordprocessingDrawing" xmlns:w10="urn:schemas-microsoft-com:office:word" xmlns:w="http://schemas.openxmlformats.org/wordprocessingml/2006/main" xmlns:w14="http://schemas.microsoft.com/office/word/2010/wordml" xmlns:w15="http://schemas.microsoft.com/office/word/2012/wordml" xmlns:w16cex="http://schemas.microsoft.com/office/word/2018/wordml/cex" xmlns:w16cid="http://schemas.microsoft.com/office/word/2016/wordml/cid" xmlns:w16="http://schemas.microsoft.com/office/word/2018/wordml" xmlns:w16se="http://schemas.microsoft.com/office/word/2015/wordml/symex" xmlns:wpg="http://schemas.microsoft.com/office/word/2010/wordprocessingGroup" xmlns:wpi="http://schemas.microsoft.com/office/word/2010/wordprocessingInk" xmlns:wne="http://schemas.microsoft.com/office/word/2006/wordml" xmlns:wps="http://schemas.microsoft.com/office/word/2010/wordprocessingShape" mc:Ignorable="w14 w15 w16se w16cid w16 w16cex wp14">
   <w:abstractNum w:abstractNumId="0" w15:restartNumberingAfterBreak="0">
     <w:nsid w:val="36F76624"/>
     <w:multiLevelType w:val="hybridMultilevel"/>
@@ -2860,14 +3046,130 @@
       </w:rPr>
     </w:lvl>
   </w:abstractNum>
+  <w:abstractNum w:abstractNumId="1" w15:restartNumberingAfterBreak="0">
+    <w:nsid w:val="42A3367B"/>
+    <w:multiLevelType w:val="hybridMultilevel"/>
+    <w:tmpl w:val="DB724274"/>
+    <w:lvl w:ilvl="0" w:tplc="08090001">
+      <w:start w:val="1"/>
+      <w:numFmt w:val="bullet"/>
+      <w:lvlText w:val=""/>
+      <w:lvlJc w:val="left"/>
+      <w:pPr>
+        <w:ind w:left="720" w:hanging="360"/>
+      </w:pPr>
+      <w:rPr>
+        <w:rFonts w:ascii="Symbol" w:hAnsi="Symbol" w:hint="default"/>
+      </w:rPr>
+    </w:lvl>
+    <w:lvl w:ilvl="1" w:tplc="08090003" w:tentative="1">
+      <w:start w:val="1"/>
+      <w:numFmt w:val="bullet"/>
+      <w:lvlText w:val="o"/>
+      <w:lvlJc w:val="left"/>
+      <w:pPr>
+        <w:ind w:left="1440" w:hanging="360"/>
+      </w:pPr>
+      <w:rPr>
+        <w:rFonts w:ascii="Courier New" w:hAnsi="Courier New" w:cs="Courier New" w:hint="default"/>
+      </w:rPr>
+    </w:lvl>
+    <w:lvl w:ilvl="2" w:tplc="08090005" w:tentative="1">
+      <w:start w:val="1"/>
+      <w:numFmt w:val="bullet"/>
+      <w:lvlText w:val=""/>
+      <w:lvlJc w:val="left"/>
+      <w:pPr>
+        <w:ind w:left="2160" w:hanging="360"/>
+      </w:pPr>
+      <w:rPr>
+        <w:rFonts w:ascii="Wingdings" w:hAnsi="Wingdings" w:hint="default"/>
+      </w:rPr>
+    </w:lvl>
+    <w:lvl w:ilvl="3" w:tplc="08090001" w:tentative="1">
+      <w:start w:val="1"/>
+      <w:numFmt w:val="bullet"/>
+      <w:lvlText w:val=""/>
+      <w:lvlJc w:val="left"/>
+      <w:pPr>
+        <w:ind w:left="2880" w:hanging="360"/>
+      </w:pPr>
+      <w:rPr>
+        <w:rFonts w:ascii="Symbol" w:hAnsi="Symbol" w:hint="default"/>
+      </w:rPr>
+    </w:lvl>
+    <w:lvl w:ilvl="4" w:tplc="08090003" w:tentative="1">
+      <w:start w:val="1"/>
+      <w:numFmt w:val="bullet"/>
+      <w:lvlText w:val="o"/>
+      <w:lvlJc w:val="left"/>
+      <w:pPr>
+        <w:ind w:left="3600" w:hanging="360"/>
+      </w:pPr>
+      <w:rPr>
+        <w:rFonts w:ascii="Courier New" w:hAnsi="Courier New" w:cs="Courier New" w:hint="default"/>
+      </w:rPr>
+    </w:lvl>
+    <w:lvl w:ilvl="5" w:tplc="08090005" w:tentative="1">
+      <w:start w:val="1"/>
+      <w:numFmt w:val="bullet"/>
+      <w:lvlText w:val=""/>
+      <w:lvlJc w:val="left"/>
+      <w:pPr>
+        <w:ind w:left="4320" w:hanging="360"/>
+      </w:pPr>
+      <w:rPr>
+        <w:rFonts w:ascii="Wingdings" w:hAnsi="Wingdings" w:hint="default"/>
+      </w:rPr>
+    </w:lvl>
+    <w:lvl w:ilvl="6" w:tplc="08090001" w:tentative="1">
+      <w:start w:val="1"/>
+      <w:numFmt w:val="bullet"/>
+      <w:lvlText w:val=""/>
+      <w:lvlJc w:val="left"/>
+      <w:pPr>
+        <w:ind w:left="5040" w:hanging="360"/>
+      </w:pPr>
+      <w:rPr>
+        <w:rFonts w:ascii="Symbol" w:hAnsi="Symbol" w:hint="default"/>
+      </w:rPr>
+    </w:lvl>
+    <w:lvl w:ilvl="7" w:tplc="08090003" w:tentative="1">
+      <w:start w:val="1"/>
+      <w:numFmt w:val="bullet"/>
+      <w:lvlText w:val="o"/>
+      <w:lvlJc w:val="left"/>
+      <w:pPr>
+        <w:ind w:left="5760" w:hanging="360"/>
+      </w:pPr>
+      <w:rPr>
+        <w:rFonts w:ascii="Courier New" w:hAnsi="Courier New" w:cs="Courier New" w:hint="default"/>
+      </w:rPr>
+    </w:lvl>
+    <w:lvl w:ilvl="8" w:tplc="08090005" w:tentative="1">
+      <w:start w:val="1"/>
+      <w:numFmt w:val="bullet"/>
+      <w:lvlText w:val=""/>
+      <w:lvlJc w:val="left"/>
+      <w:pPr>
+        <w:ind w:left="6480" w:hanging="360"/>
+      </w:pPr>
+      <w:rPr>
+        <w:rFonts w:ascii="Wingdings" w:hAnsi="Wingdings" w:hint="default"/>
+      </w:rPr>
+    </w:lvl>
+  </w:abstractNum>
   <w:num w:numId="1">
     <w:abstractNumId w:val="0"/>
+  </w:num>
+  <w:num w:numId="2">
+    <w:abstractNumId w:val="1"/>
   </w:num>
 </w:numbering>
 </file>
 
 <file path=word/styles.xml><?xml version="1.0" encoding="utf-8"?>
-<w:styles xmlns:mc="http://schemas.openxmlformats.org/markup-compatibility/2006" xmlns:r="http://schemas.openxmlformats.org/officeDocument/2006/relationships" xmlns:w="http://schemas.openxmlformats.org/wordprocessingml/2006/main" xmlns:w14="http://schemas.microsoft.com/office/word/2010/wordml" xmlns:w15="http://schemas.microsoft.com/office/word/2012/wordml" xmlns:w16cid="http://schemas.microsoft.com/office/word/2016/wordml/cid" xmlns:w16se="http://schemas.microsoft.com/office/word/2015/wordml/symex" mc:Ignorable="w14 w15 w16se w16cid">
+<w:styles xmlns:mc="http://schemas.openxmlformats.org/markup-compatibility/2006" xmlns:r="http://schemas.openxmlformats.org/officeDocument/2006/relationships" xmlns:w="http://schemas.openxmlformats.org/wordprocessingml/2006/main" xmlns:w14="http://schemas.microsoft.com/office/word/2010/wordml" xmlns:w15="http://schemas.microsoft.com/office/word/2012/wordml" xmlns:w16cex="http://schemas.microsoft.com/office/word/2018/wordml/cex" xmlns:w16cid="http://schemas.microsoft.com/office/word/2016/wordml/cid" xmlns:w16="http://schemas.microsoft.com/office/word/2018/wordml" xmlns:w16se="http://schemas.microsoft.com/office/word/2015/wordml/symex" mc:Ignorable="w14 w15 w16se w16cid w16 w16cex">
   <w:docDefaults>
     <w:rPrDefault>
       <w:rPr>
@@ -3497,6 +3799,88 @@
       <w:contextualSpacing/>
     </w:pPr>
   </w:style>
+  <w:style w:type="paragraph" w:styleId="BalloonText">
+    <w:name w:val="Balloon Text"/>
+    <w:basedOn w:val="Normal"/>
+    <w:link w:val="BalloonTextChar"/>
+    <w:uiPriority w:val="99"/>
+    <w:semiHidden/>
+    <w:unhideWhenUsed/>
+    <w:rsid w:val="00B45115"/>
+    <w:pPr>
+      <w:spacing w:after="0" w:line="240" w:lineRule="auto"/>
+    </w:pPr>
+    <w:rPr>
+      <w:rFonts w:ascii="Segoe UI" w:hAnsi="Segoe UI" w:cs="Segoe UI"/>
+      <w:sz w:val="18"/>
+      <w:szCs w:val="18"/>
+    </w:rPr>
+  </w:style>
+  <w:style w:type="character" w:customStyle="1" w:styleId="BalloonTextChar">
+    <w:name w:val="Balloon Text Char"/>
+    <w:basedOn w:val="DefaultParagraphFont"/>
+    <w:link w:val="BalloonText"/>
+    <w:uiPriority w:val="99"/>
+    <w:semiHidden/>
+    <w:rsid w:val="00B45115"/>
+    <w:rPr>
+      <w:rFonts w:ascii="Segoe UI" w:hAnsi="Segoe UI" w:cs="Segoe UI"/>
+      <w:sz w:val="18"/>
+      <w:szCs w:val="18"/>
+    </w:rPr>
+  </w:style>
+  <w:style w:type="character" w:styleId="CommentReference">
+    <w:name w:val="annotation reference"/>
+    <w:basedOn w:val="DefaultParagraphFont"/>
+    <w:uiPriority w:val="99"/>
+    <w:semiHidden/>
+    <w:unhideWhenUsed/>
+    <w:rsid w:val="00B71AF0"/>
+    <w:rPr>
+      <w:sz w:val="16"/>
+      <w:szCs w:val="16"/>
+    </w:rPr>
+  </w:style>
+  <w:style w:type="paragraph" w:styleId="CommentText">
+    <w:name w:val="annotation text"/>
+    <w:basedOn w:val="Normal"/>
+    <w:link w:val="CommentTextChar"/>
+    <w:uiPriority w:val="99"/>
+    <w:semiHidden/>
+    <w:unhideWhenUsed/>
+    <w:rsid w:val="00B71AF0"/>
+    <w:pPr>
+      <w:spacing w:line="240" w:lineRule="auto"/>
+    </w:pPr>
+    <w:rPr>
+      <w:sz w:val="20"/>
+      <w:szCs w:val="20"/>
+    </w:rPr>
+  </w:style>
+  <w:style w:type="character" w:customStyle="1" w:styleId="CommentTextChar">
+    <w:name w:val="Comment Text Char"/>
+    <w:basedOn w:val="DefaultParagraphFont"/>
+    <w:link w:val="CommentText"/>
+    <w:uiPriority w:val="99"/>
+    <w:semiHidden/>
+    <w:rsid w:val="00B71AF0"/>
+    <w:rPr>
+      <w:sz w:val="20"/>
+      <w:szCs w:val="20"/>
+    </w:rPr>
+  </w:style>
+  <w:style w:type="character" w:styleId="UnresolvedMention">
+    <w:name w:val="Unresolved Mention"/>
+    <w:basedOn w:val="DefaultParagraphFont"/>
+    <w:uiPriority w:val="99"/>
+    <w:semiHidden/>
+    <w:unhideWhenUsed/>
+    <w:rsid w:val="008529B5"/>
+    <w:rPr>
+      <w:color w:val="605E5C"/>
+      <w:shd w:val="clear" w:color="auto" w:fill="E1DFDD"/>
+    </w:rPr>
+  </w:style>
 </w:styles>
 </file>
 
@@ -3796,12 +4180,6 @@
 </file>
 
 <file path=customXml/item1.xml><?xml version="1.0" encoding="utf-8"?>
-<p:properties xmlns:p="http://schemas.microsoft.com/office/2006/metadata/properties" xmlns:xsi="http://www.w3.org/2001/XMLSchema-instance" xmlns:pc="http://schemas.microsoft.com/office/infopath/2007/PartnerControls">
-  <documentManagement/>
-</p:properties>
-</file>
-
-<file path=customXml/item2.xml><?xml version="1.0" encoding="utf-8"?>
 <?mso-contentType ?>
 <FormTemplates xmlns="http://schemas.microsoft.com/sharepoint/v3/contenttype/forms">
   <Display>DocumentLibraryForm</Display>
@@ -3810,7 +4188,17 @@
 </FormTemplates>
 </file>
 
+<file path=customXml/item2.xml><?xml version="1.0" encoding="utf-8"?>
+<p:properties xmlns:p="http://schemas.microsoft.com/office/2006/metadata/properties" xmlns:xsi="http://www.w3.org/2001/XMLSchema-instance" xmlns:pc="http://schemas.microsoft.com/office/infopath/2007/PartnerControls">
+  <documentManagement/>
+</p:properties>
+</file>
+
 <file path=customXml/item3.xml><?xml version="1.0" encoding="utf-8"?>
+<b:Sources xmlns:b="http://schemas.openxmlformats.org/officeDocument/2006/bibliography" xmlns="http://schemas.openxmlformats.org/officeDocument/2006/bibliography" SelectedStyle="\APASixthEditionOfficeOnline.xsl" StyleName="APA" Version="6"/>
+</file>
+
+<file path=customXml/item4.xml><?xml version="1.0" encoding="utf-8"?>
 <ct:contentTypeSchema xmlns:ct="http://schemas.microsoft.com/office/2006/metadata/contentType" xmlns:ma="http://schemas.microsoft.com/office/2006/metadata/properties/metaAttributes" ct:_="" ma:_="" ma:contentTypeName="Document" ma:contentTypeID="0x010100BFBD4F0E09A21245B2F2FBB471B98903" ma:contentTypeVersion="11" ma:contentTypeDescription="Create a new document." ma:contentTypeScope="" ma:versionID="bf97e07ec90fb0205fc8caca08a1d98d">
   <xsd:schema xmlns:xsd="http://www.w3.org/2001/XMLSchema" xmlns:xs="http://www.w3.org/2001/XMLSchema" xmlns:p="http://schemas.microsoft.com/office/2006/metadata/properties" xmlns:ns3="a65b76eb-291e-4c7e-82fa-31a9f6867a1d" xmlns:ns4="d4999c64-af43-45eb-9a20-1f750c33acd1" targetNamespace="http://schemas.microsoft.com/office/2006/metadata/properties" ma:root="true" ma:fieldsID="c63c69b194779bbe286e2d5d9b20808b" ns3:_="" ns4:_="">
     <xsd:import namespace="a65b76eb-291e-4c7e-82fa-31a9f6867a1d"/>
@@ -4021,28 +4409,7 @@
 </ct:contentTypeSchema>
 </file>
 
-<file path=customXml/item4.xml><?xml version="1.0" encoding="utf-8"?>
-<b:Sources xmlns:b="http://schemas.openxmlformats.org/officeDocument/2006/bibliography" xmlns="http://schemas.openxmlformats.org/officeDocument/2006/bibliography" SelectedStyle="\APASixthEditionOfficeOnline.xsl" StyleName="APA" Version="6"/>
-</file>
-
 <file path=customXml/itemProps1.xml><?xml version="1.0" encoding="utf-8"?>
-<ds:datastoreItem xmlns:ds="http://schemas.openxmlformats.org/officeDocument/2006/customXml" ds:itemID="{9C416BD8-E5BC-44F5-B468-ABFC680FF89E}">
-  <ds:schemaRefs>
-    <ds:schemaRef ds:uri="a65b76eb-291e-4c7e-82fa-31a9f6867a1d"/>
-    <ds:schemaRef ds:uri="http://purl.org/dc/elements/1.1/"/>
-    <ds:schemaRef ds:uri="http://purl.org/dc/dcmitype/"/>
-    <ds:schemaRef ds:uri="d4999c64-af43-45eb-9a20-1f750c33acd1"/>
-    <ds:schemaRef ds:uri="http://www.w3.org/XML/1998/namespace"/>
-    <ds:schemaRef ds:uri="http://schemas.openxmlformats.org/package/2006/metadata/core-properties"/>
-    <ds:schemaRef ds:uri="http://schemas.microsoft.com/office/2006/documentManagement/types"/>
-    <ds:schemaRef ds:uri="http://schemas.microsoft.com/office/infopath/2007/PartnerControls"/>
-    <ds:schemaRef ds:uri="http://schemas.microsoft.com/office/2006/metadata/properties"/>
-    <ds:schemaRef ds:uri="http://purl.org/dc/terms/"/>
-  </ds:schemaRefs>
-</ds:datastoreItem>
-</file>
-
-<file path=customXml/itemProps2.xml><?xml version="1.0" encoding="utf-8"?>
 <ds:datastoreItem xmlns:ds="http://schemas.openxmlformats.org/officeDocument/2006/customXml" ds:itemID="{25492B17-62D9-4BA1-A5F4-983836C7BE51}">
   <ds:schemaRefs>
     <ds:schemaRef ds:uri="http://schemas.microsoft.com/sharepoint/v3/contenttype/forms"/>
@@ -4050,7 +4417,24 @@
 </ds:datastoreItem>
 </file>
 
+<file path=customXml/itemProps2.xml><?xml version="1.0" encoding="utf-8"?>
+<ds:datastoreItem xmlns:ds="http://schemas.openxmlformats.org/officeDocument/2006/customXml" ds:itemID="{9C416BD8-E5BC-44F5-B468-ABFC680FF89E}">
+  <ds:schemaRefs>
+    <ds:schemaRef ds:uri="http://schemas.microsoft.com/office/2006/metadata/properties"/>
+    <ds:schemaRef ds:uri="http://schemas.microsoft.com/office/infopath/2007/PartnerControls"/>
+  </ds:schemaRefs>
+</ds:datastoreItem>
+</file>
+
 <file path=customXml/itemProps3.xml><?xml version="1.0" encoding="utf-8"?>
+<ds:datastoreItem xmlns:ds="http://schemas.openxmlformats.org/officeDocument/2006/customXml" ds:itemID="{FD35D451-3A14-41A6-865B-34943CEA3C9B}">
+  <ds:schemaRefs>
+    <ds:schemaRef ds:uri="http://schemas.openxmlformats.org/officeDocument/2006/bibliography"/>
+  </ds:schemaRefs>
+</ds:datastoreItem>
+</file>
+
+<file path=customXml/itemProps4.xml><?xml version="1.0" encoding="utf-8"?>
 <ds:datastoreItem xmlns:ds="http://schemas.openxmlformats.org/officeDocument/2006/customXml" ds:itemID="{0C070B11-F413-497A-B684-104D30B1DB8D}">
   <ds:schemaRefs>
     <ds:schemaRef ds:uri="http://schemas.microsoft.com/office/2006/metadata/contentType"/>
@@ -4067,12 +4451,4 @@
     <ds:schemaRef ds:uri="http://schemas.microsoft.com/internal/obd"/>
   </ds:schemaRefs>
 </ds:datastoreItem>
-</file>
-
-<file path=customXml/itemProps4.xml><?xml version="1.0" encoding="utf-8"?>
-<ds:datastoreItem xmlns:ds="http://schemas.openxmlformats.org/officeDocument/2006/customXml" ds:itemID="{FD35D451-3A14-41A6-865B-34943CEA3C9B}">
-  <ds:schemaRefs>
-    <ds:schemaRef ds:uri="http://schemas.openxmlformats.org/officeDocument/2006/bibliography"/>
-  </ds:schemaRefs>
-</ds:datastoreItem>
 </file>
</xml_diff>